<commit_message>
create word/pdf coding guidelines
</commit_message>
<xml_diff>
--- a/pdf/OMV-Coding-Guidelines.docx
+++ b/pdf/OMV-Coding-Guidelines.docx
@@ -41,10 +41,10 @@
                 <w:noProof/>
               </w:rPr>
               <w:drawing>
-                <wp:inline distT="0" distB="0" distL="0" distR="0" wp14:anchorId="5B0D9DB8" wp14:editId="3468771C">
+                <wp:inline distT="0" distB="0" distL="0" distR="0" wp14:anchorId="5B0D9DB8" wp14:editId="135FBF10">
                   <wp:extent cx="608744" cy="608744"/>
                   <wp:effectExtent l="0" t="0" r="5715" b="5715"/>
-                  <wp:docPr id="2" name="Picture 2" descr="One More Voice logo."/>
+                  <wp:docPr id="2" name="Picture 2" descr="One More Voice logo"/>
                   <wp:cNvGraphicFramePr>
                     <a:graphicFrameLocks xmlns:a="http://schemas.openxmlformats.org/drawingml/2006/main" noChangeAspect="1"/>
                   </wp:cNvGraphicFramePr>
@@ -52,7 +52,7 @@
                     <a:graphicData uri="http://schemas.openxmlformats.org/drawingml/2006/picture">
                       <pic:pic xmlns:pic="http://schemas.openxmlformats.org/drawingml/2006/picture">
                         <pic:nvPicPr>
-                          <pic:cNvPr id="2" name="Picture 2" descr="One More Voice logo."/>
+                          <pic:cNvPr id="2" name="Picture 2" descr="One More Voice logo"/>
                           <pic:cNvPicPr/>
                         </pic:nvPicPr>
                         <pic:blipFill>
@@ -90,15 +90,13 @@
           </w:tcPr>
           <w:p>
             <w:pPr>
-              <w:pStyle w:val="Heading1"/>
-              <w:spacing w:before="120"/>
+              <w:pStyle w:val="Title"/>
               <w:rPr>
                 <w:rFonts w:asciiTheme="minorHAnsi" w:hAnsiTheme="minorHAnsi" w:cstheme="minorHAnsi"/>
                 <w:b/>
                 <w:bCs/>
                 <w:i/>
                 <w:iCs/>
-                <w:color w:val="auto"/>
                 <w:sz w:val="28"/>
                 <w:szCs w:val="28"/>
               </w:rPr>
@@ -110,7 +108,6 @@
                 <w:bCs/>
                 <w:i/>
                 <w:iCs/>
-                <w:color w:val="auto"/>
                 <w:sz w:val="28"/>
                 <w:szCs w:val="28"/>
               </w:rPr>
@@ -148,6 +145,30 @@
     </w:p>
     <w:p>
       <w:pPr>
+        <w:pStyle w:val="Heading1"/>
+        <w:rPr>
+          <w:rFonts w:ascii="Times New Roman" w:hAnsi="Times New Roman" w:cs="Times New Roman"/>
+          <w:b/>
+          <w:bCs/>
+          <w:color w:val="auto"/>
+          <w:sz w:val="28"/>
+          <w:szCs w:val="28"/>
+        </w:rPr>
+      </w:pPr>
+      <w:r>
+        <w:rPr>
+          <w:rFonts w:ascii="Times New Roman" w:hAnsi="Times New Roman" w:cs="Times New Roman"/>
+          <w:b/>
+          <w:bCs/>
+          <w:color w:val="auto"/>
+          <w:sz w:val="28"/>
+          <w:szCs w:val="28"/>
+        </w:rPr>
+        <w:t>Overview</w:t>
+      </w:r>
+    </w:p>
+    <w:p>
+      <w:pPr>
         <w:pStyle w:val="NormalWeb"/>
       </w:pPr>
       <w:r>
@@ -289,14 +310,22 @@
     </w:p>
     <w:p>
       <w:pPr>
-        <w:pStyle w:val="Heading2"/>
-        <w:rPr>
+        <w:pStyle w:val="Heading1"/>
+        <w:rPr>
+          <w:rFonts w:ascii="Times New Roman" w:hAnsi="Times New Roman" w:cs="Times New Roman"/>
+          <w:b/>
+          <w:bCs/>
+          <w:color w:val="auto"/>
           <w:sz w:val="28"/>
           <w:szCs w:val="28"/>
         </w:rPr>
       </w:pPr>
       <w:r>
         <w:rPr>
+          <w:rFonts w:ascii="Times New Roman" w:hAnsi="Times New Roman" w:cs="Times New Roman"/>
+          <w:b/>
+          <w:bCs/>
+          <w:color w:val="auto"/>
           <w:sz w:val="28"/>
           <w:szCs w:val="28"/>
         </w:rPr>
@@ -594,6 +623,7 @@
         <w:rPr>
           <w:rStyle w:val="Strong"/>
         </w:rPr>
+        <w:lastRenderedPageBreak/>
         <w:t>&lt;</w:t>
       </w:r>
       <w:r>
@@ -663,7 +693,6 @@
         <w:rPr>
           <w:rStyle w:val="Strong"/>
         </w:rPr>
-        <w:lastRenderedPageBreak/>
         <w:t>&lt;</w:t>
       </w:r>
       <w:r>
@@ -1438,7 +1467,7 @@
       </w:r>
       <w:r>
         <w:rPr>
-          <w:color w:val="7030A0"/>
+          <w:color w:val="385623" w:themeColor="accent6" w:themeShade="80"/>
         </w:rPr>
         <w:t>verse</w:t>
       </w:r>
@@ -1466,7 +1495,7 @@
       </w:r>
       <w:r>
         <w:rPr>
-          <w:color w:val="7030A0"/>
+          <w:color w:val="385623" w:themeColor="accent6" w:themeShade="80"/>
         </w:rPr>
         <w:t>stanza</w:t>
       </w:r>
@@ -1531,6 +1560,7 @@
         <w:rPr>
           <w:rStyle w:val="Strong"/>
         </w:rPr>
+        <w:lastRenderedPageBreak/>
         <w:t>&lt;</w:t>
       </w:r>
       <w:r>
@@ -1580,7 +1610,6 @@
         <w:rPr>
           <w:rStyle w:val="Strong"/>
         </w:rPr>
-        <w:lastRenderedPageBreak/>
         <w:t>&lt;</w:t>
       </w:r>
       <w:r>
@@ -1703,7 +1732,7 @@
       </w:r>
       <w:r>
         <w:rPr>
-          <w:color w:val="7030A0"/>
+          <w:color w:val="385623" w:themeColor="accent6" w:themeShade="80"/>
         </w:rPr>
         <w:t>collective</w:t>
       </w:r>
@@ -2133,7 +2162,7 @@
       </w:r>
       <w:r>
         <w:rPr>
-          <w:color w:val="7030A0"/>
+          <w:color w:val="385623" w:themeColor="accent6" w:themeShade="80"/>
         </w:rPr>
         <w:t>metamark</w:t>
       </w:r>
@@ -2162,7 +2191,7 @@
       </w:r>
       <w:r>
         <w:rPr>
-          <w:color w:val="7030A0"/>
+          <w:color w:val="385623" w:themeColor="accent6" w:themeShade="80"/>
         </w:rPr>
         <w:t>metamark</w:t>
       </w:r>
@@ -2197,7 +2226,7 @@
       </w:r>
       <w:r>
         <w:rPr>
-          <w:color w:val="7030A0"/>
+          <w:color w:val="385623" w:themeColor="accent6" w:themeShade="80"/>
         </w:rPr>
         <w:t>hyphen</w:t>
       </w:r>
@@ -2239,7 +2268,7 @@
       </w:r>
       <w:r>
         <w:rPr>
-          <w:color w:val="7030A0"/>
+          <w:color w:val="385623" w:themeColor="accent6" w:themeShade="80"/>
         </w:rPr>
         <w:t>hyphen</w:t>
       </w:r>
@@ -2284,7 +2313,7 @@
       </w:r>
       <w:r>
         <w:rPr>
-          <w:color w:val="7030A0"/>
+          <w:color w:val="385623" w:themeColor="accent6" w:themeShade="80"/>
         </w:rPr>
         <w:t>no</w:t>
       </w:r>
@@ -2426,7 +2455,7 @@
       </w:r>
       <w:r>
         <w:rPr>
-          <w:color w:val="7030A0"/>
+          <w:color w:val="385623" w:themeColor="accent6" w:themeShade="80"/>
         </w:rPr>
         <w:t>char</w:t>
       </w:r>
@@ -2435,7 +2464,7 @@
       </w:r>
       <w:r>
         <w:rPr>
-          <w:color w:val="7030A0"/>
+          <w:color w:val="385623" w:themeColor="accent6" w:themeShade="80"/>
         </w:rPr>
         <w:t>word</w:t>
       </w:r>
@@ -2523,7 +2552,7 @@
       </w:r>
       <w:r>
         <w:rPr>
-          <w:color w:val="7030A0"/>
+          <w:color w:val="385623" w:themeColor="accent6" w:themeShade="80"/>
         </w:rPr>
         <w:t>collective</w:t>
       </w:r>
@@ -2532,7 +2561,7 @@
       </w:r>
       <w:r>
         <w:rPr>
-          <w:color w:val="7030A0"/>
+          <w:color w:val="385623" w:themeColor="accent6" w:themeShade="80"/>
         </w:rPr>
         <w:t>nationality</w:t>
       </w:r>
@@ -2547,7 +2576,7 @@
       </w:r>
       <w:r>
         <w:rPr>
-          <w:color w:val="7030A0"/>
+          <w:color w:val="385623" w:themeColor="accent6" w:themeShade="80"/>
         </w:rPr>
         <w:t>ethnic group</w:t>
       </w:r>
@@ -2562,7 +2591,7 @@
       </w:r>
       <w:r>
         <w:rPr>
-          <w:color w:val="7030A0"/>
+          <w:color w:val="385623" w:themeColor="accent6" w:themeShade="80"/>
         </w:rPr>
         <w:t>tribe</w:t>
       </w:r>
@@ -2577,7 +2606,7 @@
       </w:r>
       <w:r>
         <w:rPr>
-          <w:color w:val="7030A0"/>
+          <w:color w:val="385623" w:themeColor="accent6" w:themeShade="80"/>
         </w:rPr>
         <w:t>people</w:t>
       </w:r>
@@ -2592,7 +2621,7 @@
       </w:r>
       <w:r>
         <w:rPr>
-          <w:color w:val="7030A0"/>
+          <w:color w:val="385623" w:themeColor="accent6" w:themeShade="80"/>
         </w:rPr>
         <w:t>person</w:t>
       </w:r>
@@ -2607,7 +2636,7 @@
       </w:r>
       <w:r>
         <w:rPr>
-          <w:color w:val="7030A0"/>
+          <w:color w:val="385623" w:themeColor="accent6" w:themeShade="80"/>
         </w:rPr>
         <w:t>religion</w:t>
       </w:r>
@@ -2622,7 +2651,7 @@
       </w:r>
       <w:r>
         <w:rPr>
-          <w:color w:val="7030A0"/>
+          <w:color w:val="385623" w:themeColor="accent6" w:themeShade="80"/>
         </w:rPr>
         <w:t>faith</w:t>
       </w:r>
@@ -2631,7 +2660,7 @@
       </w:r>
       <w:r>
         <w:rPr>
-          <w:color w:val="7030A0"/>
+          <w:color w:val="385623" w:themeColor="accent6" w:themeShade="80"/>
         </w:rPr>
         <w:t>animal</w:t>
       </w:r>
@@ -2640,7 +2669,7 @@
       </w:r>
       <w:r>
         <w:rPr>
-          <w:color w:val="7030A0"/>
+          <w:color w:val="385623" w:themeColor="accent6" w:themeShade="80"/>
         </w:rPr>
         <w:t>insect</w:t>
       </w:r>
@@ -2649,7 +2678,7 @@
       </w:r>
       <w:r>
         <w:rPr>
-          <w:color w:val="7030A0"/>
+          <w:color w:val="385623" w:themeColor="accent6" w:themeShade="80"/>
         </w:rPr>
         <w:t>foodstuff</w:t>
       </w:r>
@@ -2658,7 +2687,7 @@
       </w:r>
       <w:r>
         <w:rPr>
-          <w:color w:val="7030A0"/>
+          <w:color w:val="385623" w:themeColor="accent6" w:themeShade="80"/>
         </w:rPr>
         <w:t>plant</w:t>
       </w:r>
@@ -2784,7 +2813,7 @@
       </w:r>
       <w:r>
         <w:rPr>
-          <w:color w:val="7030A0"/>
+          <w:color w:val="385623" w:themeColor="accent6" w:themeShade="80"/>
         </w:rPr>
         <w:t>css</w:t>
       </w:r>
@@ -3725,6 +3754,39 @@
       <w:szCs w:val="22"/>
     </w:rPr>
   </w:style>
+  <w:style w:type="paragraph" w:styleId="Title">
+    <w:name w:val="Title"/>
+    <w:basedOn w:val="Normal"/>
+    <w:next w:val="Normal"/>
+    <w:link w:val="TitleChar"/>
+    <w:uiPriority w:val="10"/>
+    <w:qFormat/>
+    <w:rsid w:val="00740FC4"/>
+    <w:pPr>
+      <w:contextualSpacing/>
+    </w:pPr>
+    <w:rPr>
+      <w:rFonts w:asciiTheme="majorHAnsi" w:eastAsiaTheme="majorEastAsia" w:hAnsiTheme="majorHAnsi" w:cstheme="majorBidi"/>
+      <w:spacing w:val="-10"/>
+      <w:kern w:val="28"/>
+      <w:sz w:val="56"/>
+      <w:szCs w:val="56"/>
+    </w:rPr>
+  </w:style>
+  <w:style w:type="character" w:customStyle="1" w:styleId="TitleChar">
+    <w:name w:val="Title Char"/>
+    <w:basedOn w:val="DefaultParagraphFont"/>
+    <w:link w:val="Title"/>
+    <w:uiPriority w:val="10"/>
+    <w:rsid w:val="00740FC4"/>
+    <w:rPr>
+      <w:rFonts w:asciiTheme="majorHAnsi" w:eastAsiaTheme="majorEastAsia" w:hAnsiTheme="majorHAnsi" w:cstheme="majorBidi"/>
+      <w:spacing w:val="-10"/>
+      <w:kern w:val="28"/>
+      <w:sz w:val="56"/>
+      <w:szCs w:val="56"/>
+    </w:rPr>
+  </w:style>
 </w:styles>
 </file>
 

</xml_diff>